<commit_message>
change the word 10
</commit_message>
<xml_diff>
--- a/word file/קובץ תשובת המרצה לעבודה 24260.docx
+++ b/word file/קובץ תשובת המרצה לעבודה 24260.docx
@@ -1374,7 +1374,7 @@
           <w:szCs w:val="24"/>
         </w:rPr>
         <w:drawing>
-          <wp:anchor distT="0" distB="0" distL="114300" distR="114300" simplePos="0" relativeHeight="251659264" behindDoc="0" locked="0" layoutInCell="1" allowOverlap="1" wp14:anchorId="519DD1D4" wp14:editId="5FAC1ACB">
+          <wp:anchor distT="0" distB="0" distL="114300" distR="114300" simplePos="0" relativeHeight="251659264" behindDoc="0" locked="0" layoutInCell="1" allowOverlap="1" wp14:anchorId="519DD1D4" wp14:editId="17ADC544">
             <wp:simplePos x="0" y="0"/>
             <wp:positionH relativeFrom="column">
               <wp:posOffset>3189605</wp:posOffset>
@@ -17696,9 +17696,6 @@
           <w:p>
             <w:pPr>
               <w:ind w:left="0" w:firstLine="0"/>
-              <w:rPr>
-                <w:rtl/>
-              </w:rPr>
             </w:pPr>
             <w:r>
               <w:t>P5.3</w:t>
@@ -17839,6 +17836,7 @@
           <w:tab w:val="left" w:pos="1319"/>
         </w:tabs>
         <w:rPr>
+          <w:rFonts w:hint="cs"/>
           <w:b/>
           <w:bCs/>
           <w:rtl/>
@@ -17893,6 +17891,7 @@
           <w:tab w:val="left" w:pos="1319"/>
         </w:tabs>
         <w:rPr>
+          <w:rFonts w:hint="cs"/>
           <w:b/>
           <w:bCs/>
           <w:rtl/>
@@ -17907,7 +17906,6 @@
         <w:rPr>
           <w:b/>
           <w:bCs/>
-          <w:rtl/>
         </w:rPr>
       </w:pPr>
       <w:r>
@@ -17925,6 +17923,7 @@
           <w:tab w:val="left" w:pos="1319"/>
         </w:tabs>
         <w:rPr>
+          <w:rFonts w:hint="cs"/>
           <w:b/>
           <w:bCs/>
           <w:rtl/>
@@ -18014,43 +18013,30 @@
     <w:p>
       <w:pPr>
         <w:rPr>
-          <w:rtl/>
-        </w:rPr>
-      </w:pPr>
-    </w:p>
-    <w:p>
-      <w:pPr>
-        <w:rPr>
-          <w:rtl/>
-        </w:rPr>
-      </w:pPr>
-    </w:p>
-    <w:p>
-      <w:pPr>
-        <w:rPr>
-          <w:rtl/>
-        </w:rPr>
-      </w:pPr>
-    </w:p>
-    <w:p>
-      <w:r>
-        <w:rPr>
+          <w:rFonts w:hint="cs"/>
+          <w:rtl/>
+        </w:rPr>
+      </w:pPr>
+      <w:r>
+        <w:rPr>
+          <w:rFonts w:hint="cs"/>
           <w:noProof/>
           <w:rtl/>
+          <w:lang w:val="he-IL"/>
         </w:rPr>
         <w:drawing>
-          <wp:anchor distT="0" distB="0" distL="114300" distR="114300" simplePos="0" relativeHeight="251730944" behindDoc="0" locked="0" layoutInCell="1" allowOverlap="1" wp14:anchorId="0C097BBF" wp14:editId="62DCFBB7">
+          <wp:anchor distT="0" distB="0" distL="114300" distR="114300" simplePos="0" relativeHeight="251729920" behindDoc="0" locked="0" layoutInCell="1" allowOverlap="1" wp14:anchorId="2CB4F0D9" wp14:editId="191774CA">
             <wp:simplePos x="0" y="0"/>
             <wp:positionH relativeFrom="column">
-              <wp:posOffset>1623695</wp:posOffset>
+              <wp:posOffset>1494155</wp:posOffset>
             </wp:positionH>
             <wp:positionV relativeFrom="paragraph">
-              <wp:posOffset>190500</wp:posOffset>
+              <wp:posOffset>107315</wp:posOffset>
             </wp:positionV>
-            <wp:extent cx="4283075" cy="6837680"/>
-            <wp:effectExtent l="0" t="0" r="3175" b="1270"/>
+            <wp:extent cx="3048000" cy="8239125"/>
+            <wp:effectExtent l="0" t="0" r="0" b="9525"/>
             <wp:wrapSquare wrapText="bothSides"/>
-            <wp:docPr id="1923496411" name="Picture 2" descr="A diagram of a process&#10;&#10;AI-generated content may be incorrect."/>
+            <wp:docPr id="1795267375" name="תמונה 1" descr="תמונה שמכילה טקסט, קבלה, תרשים&#10;&#10;תוכן בינה מלאכותית גנרטיבית עשוי להיות שגוי."/>
             <wp:cNvGraphicFramePr>
               <a:graphicFrameLocks xmlns:a="http://schemas.openxmlformats.org/drawingml/2006/main" noChangeAspect="1"/>
             </wp:cNvGraphicFramePr>
@@ -18058,7 +18044,7 @@
               <a:graphicData uri="http://schemas.openxmlformats.org/drawingml/2006/picture">
                 <pic:pic xmlns:pic="http://schemas.openxmlformats.org/drawingml/2006/picture">
                   <pic:nvPicPr>
-                    <pic:cNvPr id="1923496411" name="Picture 2" descr="A diagram of a process&#10;&#10;AI-generated content may be incorrect."/>
+                    <pic:cNvPr id="1795267375" name="תמונה 1" descr="תמונה שמכילה טקסט, קבלה, תרשים&#10;&#10;תוכן בינה מלאכותית גנרטיבית עשוי להיות שגוי."/>
                     <pic:cNvPicPr/>
                   </pic:nvPicPr>
                   <pic:blipFill>
@@ -18076,7 +18062,7 @@
                   <pic:spPr>
                     <a:xfrm>
                       <a:off x="0" y="0"/>
-                      <a:ext cx="4283075" cy="6837680"/>
+                      <a:ext cx="3048000" cy="8239125"/>
                     </a:xfrm>
                     <a:prstGeom prst="rect">
                       <a:avLst/>
@@ -18085,9 +18071,6 @@
                 </pic:pic>
               </a:graphicData>
             </a:graphic>
-            <wp14:sizeRelH relativeFrom="margin">
-              <wp14:pctWidth>0</wp14:pctWidth>
-            </wp14:sizeRelH>
             <wp14:sizeRelV relativeFrom="margin">
               <wp14:pctHeight>0</wp14:pctHeight>
             </wp14:sizeRelV>
@@ -18097,12 +18080,33 @@
     </w:p>
     <w:p>
       <w:pPr>
+        <w:rPr>
+          <w:rFonts w:hint="cs"/>
+          <w:rtl/>
+        </w:rPr>
+      </w:pPr>
+    </w:p>
+    <w:p>
+      <w:pPr>
+        <w:rPr>
+          <w:rtl/>
+        </w:rPr>
+      </w:pPr>
+    </w:p>
+    <w:p>
+      <w:pPr>
+        <w:rPr>
+          <w:rFonts w:hint="cs"/>
+        </w:rPr>
+      </w:pPr>
+    </w:p>
+    <w:p>
+      <w:pPr>
         <w:bidi w:val="0"/>
         <w:spacing w:after="160"/>
         <w:ind w:left="0" w:firstLine="0"/>
         <w:rPr>
           <w:szCs w:val="26"/>
-          <w:rtl/>
         </w:rPr>
       </w:pPr>
       <w:r>
@@ -18120,6 +18124,9 @@
           <w:numId w:val="0"/>
         </w:numPr>
         <w:ind w:left="841"/>
+        <w:rPr>
+          <w:rFonts w:hint="cs"/>
+        </w:rPr>
       </w:pPr>
     </w:p>
     <w:p>
@@ -19348,9 +19355,6 @@
     <w:p>
       <w:pPr>
         <w:pStyle w:val="2"/>
-        <w:rPr>
-          <w:color w:val="2E74B5" w:themeColor="accent1" w:themeShade="BF"/>
-        </w:rPr>
       </w:pPr>
       <w:r>
         <w:rPr>
@@ -19605,6 +19609,7 @@
       <w:pPr>
         <w:spacing w:after="106"/>
         <w:rPr>
+          <w:rFonts w:hint="cs"/>
           <w:color w:val="auto"/>
         </w:rPr>
       </w:pPr>
@@ -20929,7 +20934,7 @@
           <w:szCs w:val="24"/>
         </w:rPr>
         <w:drawing>
-          <wp:anchor distT="0" distB="0" distL="114300" distR="114300" simplePos="0" relativeHeight="251727872" behindDoc="0" locked="0" layoutInCell="1" allowOverlap="1" wp14:anchorId="24659EC3" wp14:editId="2454AE36">
+          <wp:anchor distT="0" distB="0" distL="114300" distR="114300" simplePos="0" relativeHeight="251727872" behindDoc="0" locked="0" layoutInCell="1" allowOverlap="1" wp14:anchorId="24659EC3" wp14:editId="4D2B782A">
             <wp:simplePos x="0" y="0"/>
             <wp:positionH relativeFrom="column">
               <wp:posOffset>1973580</wp:posOffset>
@@ -21207,7 +21212,7 @@
           <w:szCs w:val="26"/>
         </w:rPr>
         <w:drawing>
-          <wp:anchor distT="0" distB="0" distL="114300" distR="114300" simplePos="0" relativeHeight="251723776" behindDoc="0" locked="0" layoutInCell="1" allowOverlap="1" wp14:anchorId="100BCFFA" wp14:editId="1ABEC9E9">
+          <wp:anchor distT="0" distB="0" distL="114300" distR="114300" simplePos="0" relativeHeight="251723776" behindDoc="0" locked="0" layoutInCell="1" allowOverlap="1" wp14:anchorId="100BCFFA" wp14:editId="67A557F0">
             <wp:simplePos x="0" y="0"/>
             <wp:positionH relativeFrom="column">
               <wp:posOffset>3941005</wp:posOffset>
@@ -25181,6 +25186,9 @@
   </w:num>
   <w:num w:numId="39" w16cid:durableId="1983383791">
     <w:abstractNumId w:val="13"/>
+  </w:num>
+  <w:num w:numId="40" w16cid:durableId="714811093">
+    <w:abstractNumId w:val="15"/>
   </w:num>
   <w:numIdMacAtCleanup w:val="5"/>
 </w:numbering>

</xml_diff>